<commit_message>
Minor fixes in the report
</commit_message>
<xml_diff>
--- a/Report.docx
+++ b/Report.docx
@@ -19,8 +19,6 @@
       <w:r>
         <w:t>M2-HECS-Lorenzo Sinitò</w:t>
       </w:r>
-      <w:bookmarkStart w:id="0" w:name="_GoBack"/>
-      <w:bookmarkEnd w:id="0"/>
     </w:p>
     <w:p>
       <w:pPr>
@@ -737,7 +735,18 @@
         <w:t>The identification of branches and of their typ</w:t>
       </w:r>
       <w:r>
-        <w:t xml:space="preserve">e, as they can be conditional or unconditional. Considering a reduced instruction set of ARM7, the unconditional branches are identified with the instructions </w:t>
+        <w:t xml:space="preserve">e, as they can be conditional or unconditional. </w:t>
+      </w:r>
+      <w:r>
+        <w:rPr>
+          <w:b/>
+          <w:i/>
+          <w:u w:val="single"/>
+        </w:rPr>
+        <w:t>Considering a reduced instruction set of ARM7</w:t>
+      </w:r>
+      <w:r>
+        <w:t xml:space="preserve">, the unconditional branches are identified with the instructions </w:t>
       </w:r>
       <w:r>
         <w:rPr>
@@ -789,14 +798,35 @@
         <w:rPr>
           <w:i/>
         </w:rPr>
-        <w:t>”.</w:t>
-      </w:r>
-      <w:r>
-        <w:t xml:space="preserve"> In this case, only one edge is </w:t>
+        <w:t>”</w:t>
+      </w:r>
+      <w:r>
+        <w:t xml:space="preserve">, and no other instruction </w:t>
       </w:r>
       <w:r>
         <w:lastRenderedPageBreak/>
-        <w:t>considered and properly labeled. In the other case (conditional), two edges are formed, to identify the two possible paths (taken or untaken).</w:t>
+        <w:t>starts with “</w:t>
+      </w:r>
+      <w:r>
+        <w:rPr>
+          <w:i/>
+        </w:rPr>
+        <w:t>b</w:t>
+      </w:r>
+      <w:r>
+        <w:t>” but branches</w:t>
+      </w:r>
+      <w:r>
+        <w:rPr>
+          <w:i/>
+        </w:rPr>
+        <w:t>.</w:t>
+      </w:r>
+      <w:r>
+        <w:t xml:space="preserve"> In this case, only one edge is considered and properly labeled. In the other case (conditional), two edges are formed, to identify the two possible paths (taken or untaken).</w:t>
+      </w:r>
+      <w:r>
+        <w:t xml:space="preserve"> Furthermore, the case where the branch could have as target one internal register is not supported. </w:t>
       </w:r>
     </w:p>
     <w:p>
@@ -859,6 +889,11 @@
       <w:r>
         <w:t xml:space="preserve"> the ending one.</w:t>
       </w:r>
+      <w:r>
+        <w:t xml:space="preserve"> Anyway, only the case where at most one branch to link register is considered.</w:t>
+      </w:r>
+      <w:bookmarkStart w:id="0" w:name="_GoBack"/>
+      <w:bookmarkEnd w:id="0"/>
     </w:p>
     <w:p>
       <w:pPr>
@@ -2208,7 +2243,7 @@
 </file>
 
 <file path=customXml/itemProps1.xml><?xml version="1.0" encoding="utf-8"?>
-<ds:datastoreItem xmlns:ds="http://schemas.openxmlformats.org/officeDocument/2006/customXml" ds:itemID="{BE24E822-12BE-4FF9-BA10-385B1801FE19}">
+<ds:datastoreItem xmlns:ds="http://schemas.openxmlformats.org/officeDocument/2006/customXml" ds:itemID="{CDEEF29F-DCA8-4E82-B4A4-D648ACF483D9}">
   <ds:schemaRefs>
     <ds:schemaRef ds:uri="http://schemas.openxmlformats.org/officeDocument/2006/bibliography"/>
   </ds:schemaRefs>

</xml_diff>